<commit_message>
Adição e correção de avaliação
</commit_message>
<xml_diff>
--- a/Avaliação/Avaliação dos integrantes - Márcio Flores.docx
+++ b/Avaliação/Avaliação dos integrantes - Márcio Flores.docx
@@ -202,6 +202,8 @@
             <w:r>
               <w:t>8</w:t>
             </w:r>
+            <w:bookmarkStart w:id="0" w:name="_GoBack"/>
+            <w:bookmarkEnd w:id="0"/>
           </w:p>
         </w:tc>
       </w:tr>
@@ -230,8 +232,6 @@
             <w:r>
               <w:t>S/N</w:t>
             </w:r>
-            <w:bookmarkStart w:id="0" w:name="_GoBack"/>
-            <w:bookmarkEnd w:id="0"/>
           </w:p>
         </w:tc>
       </w:tr>

</xml_diff>